<commit_message>
Ajout de l'exercice sur la cheville NAO
</commit_message>
<xml_diff>
--- a/06_CinematiquePoint/Applications_01/Exercice_01.docx
+++ b/06_CinematiquePoint/Applications_01/Exercice_01.docx
@@ -1,6 +1,6 @@
 
 <file path=word/document.xml><?xml version="1.0" encoding="utf-8"?>
-<w:document xmlns:wpc="http://schemas.microsoft.com/office/word/2010/wordprocessingCanvas" xmlns:mc="http://schemas.openxmlformats.org/markup-compatibility/2006" xmlns:o="urn:schemas-microsoft-com:office:office" xmlns:r="http://schemas.openxmlformats.org/officeDocument/2006/relationships" xmlns:m="http://schemas.openxmlformats.org/officeDocument/2006/math" xmlns:v="urn:schemas-microsoft-com:vml" xmlns:wp14="http://schemas.microsoft.com/office/word/2010/wordprocessingDrawing" xmlns:wp="http://schemas.openxmlformats.org/drawingml/2006/wordprocessingDrawing" xmlns:w10="urn:schemas-microsoft-com:office:word" xmlns:w="http://schemas.openxmlformats.org/wordprocessingml/2006/main" xmlns:w14="http://schemas.microsoft.com/office/word/2010/wordml" xmlns:wpg="http://schemas.microsoft.com/office/word/2010/wordprocessingGroup" xmlns:wpi="http://schemas.microsoft.com/office/word/2010/wordprocessingInk" xmlns:wne="http://schemas.microsoft.com/office/word/2006/wordml" xmlns:wps="http://schemas.microsoft.com/office/word/2010/wordprocessingShape" mc:Ignorable="w14 wp14">
+<w:document xmlns:ve="http://schemas.openxmlformats.org/markup-compatibility/2006" xmlns:o="urn:schemas-microsoft-com:office:office" xmlns:r="http://schemas.openxmlformats.org/officeDocument/2006/relationships" xmlns:m="http://schemas.openxmlformats.org/officeDocument/2006/math" xmlns:v="urn:schemas-microsoft-com:vml" xmlns:wp="http://schemas.openxmlformats.org/drawingml/2006/wordprocessingDrawing" xmlns:w10="urn:schemas-microsoft-com:office:word" xmlns:w="http://schemas.openxmlformats.org/wordprocessingml/2006/main" xmlns:wne="http://schemas.microsoft.com/office/word/2006/wordml">
   <w:body>
     <w:p>
       <w:pPr>
@@ -38,7 +38,7 @@
                     </pic:cNvPicPr>
                   </pic:nvPicPr>
                   <pic:blipFill>
-                    <a:blip r:embed="rId8"/>
+                    <a:blip r:embed="rId7"/>
                     <a:srcRect/>
                     <a:stretch>
                       <a:fillRect/>
@@ -94,7 +94,7 @@
                     </pic:cNvPicPr>
                   </pic:nvPicPr>
                   <pic:blipFill>
-                    <a:blip r:embed="rId9"/>
+                    <a:blip r:embed="rId8"/>
                     <a:srcRect/>
                     <a:stretch>
                       <a:fillRect/>
@@ -136,12 +136,6 @@
           <w:b/>
         </w:rPr>
         <w:t>Données :</w:t>
-      </w:r>
-      <w:r>
-        <w:rPr>
-          <w:b/>
-        </w:rPr>
-        <w:t xml:space="preserve"> </w:t>
       </w:r>
       <w:r>
         <w:t>Z</w:t>
@@ -251,7 +245,7 @@
                     </pic:cNvPicPr>
                   </pic:nvPicPr>
                   <pic:blipFill>
-                    <a:blip r:embed="rId10"/>
+                    <a:blip r:embed="rId9"/>
                     <a:srcRect/>
                     <a:stretch>
                       <a:fillRect/>
@@ -339,7 +333,7 @@
                     </pic:cNvPicPr>
                   </pic:nvPicPr>
                   <pic:blipFill>
-                    <a:blip r:embed="rId11" cstate="print"/>
+                    <a:blip r:embed="rId10" cstate="print"/>
                     <a:srcRect/>
                     <a:stretch>
                       <a:fillRect/>
@@ -371,15 +365,7 @@
     <w:p/>
     <w:p>
       <w:r>
-        <w:t xml:space="preserve">Lorsque l’utilisateur appuie sur la gâchette, le moteur transmet par l’intermédiaire d’un réducteur à train épicycloïdal un mouvement de </w:t>
-      </w:r>
-      <w:proofErr w:type="gramStart"/>
-      <w:r>
-        <w:t>rotation</w:t>
-      </w:r>
-      <w:proofErr w:type="gramEnd"/>
-      <w:r>
-        <w:t xml:space="preserve"> à la vis à billes. L’écrou se déplace en translation par rapport à la vis et par l’intermédiaire d’une biellette met en rotation la lame mobile générant ainsi le mouvement de coupe. </w:t>
+        <w:t xml:space="preserve">Lorsque l’utilisateur appuie sur la gâchette, le moteur transmet par l’intermédiaire d’un réducteur à train épicycloïdal un mouvement de rotation à la vis à billes. L’écrou se déplace en translation par rapport à la vis et par l’intermédiaire d’une biellette met en rotation la lame mobile générant ainsi le mouvement de coupe. </w:t>
       </w:r>
     </w:p>
     <w:p/>
@@ -442,8 +428,8 @@
       <w:r>
         <w:t xml:space="preserve">rotation </w:t>
       </w:r>
-      <w:proofErr w:type="gramEnd"/>
       <m:oMath>
+        <w:proofErr w:type="gramEnd"/>
         <m:sSub>
           <m:sSubPr>
             <m:ctrlPr>
@@ -546,7 +532,7 @@
                     </pic:cNvPicPr>
                   </pic:nvPicPr>
                   <pic:blipFill>
-                    <a:blip r:embed="rId12"/>
+                    <a:blip r:embed="rId11"/>
                     <a:srcRect/>
                     <a:stretch>
                       <a:fillRect/>
@@ -788,12 +774,10 @@
       </w:r>
     </w:p>
     <w:sectPr>
-      <w:headerReference w:type="even" r:id="rId13"/>
-      <w:headerReference w:type="default" r:id="rId14"/>
-      <w:footerReference w:type="even" r:id="rId15"/>
-      <w:footerReference w:type="default" r:id="rId16"/>
-      <w:headerReference w:type="first" r:id="rId17"/>
-      <w:footerReference w:type="first" r:id="rId18"/>
+      <w:headerReference w:type="default" r:id="rId12"/>
+      <w:footerReference w:type="default" r:id="rId13"/>
+      <w:headerReference w:type="first" r:id="rId14"/>
+      <w:footerReference w:type="first" r:id="rId15"/>
       <w:pgSz w:w="11907" w:h="16840" w:code="9"/>
       <w:pgMar w:top="1135" w:right="720" w:bottom="1134" w:left="731" w:header="425" w:footer="363" w:gutter="0"/>
       <w:pgBorders w:offsetFrom="page">
@@ -810,8 +794,8 @@
 </file>
 
 <file path=word/endnotes.xml><?xml version="1.0" encoding="utf-8"?>
-<w:endnotes xmlns:wpc="http://schemas.microsoft.com/office/word/2010/wordprocessingCanvas" xmlns:mc="http://schemas.openxmlformats.org/markup-compatibility/2006" xmlns:o="urn:schemas-microsoft-com:office:office" xmlns:r="http://schemas.openxmlformats.org/officeDocument/2006/relationships" xmlns:m="http://schemas.openxmlformats.org/officeDocument/2006/math" xmlns:v="urn:schemas-microsoft-com:vml" xmlns:wp14="http://schemas.microsoft.com/office/word/2010/wordprocessingDrawing" xmlns:wp="http://schemas.openxmlformats.org/drawingml/2006/wordprocessingDrawing" xmlns:w10="urn:schemas-microsoft-com:office:word" xmlns:w="http://schemas.openxmlformats.org/wordprocessingml/2006/main" xmlns:w14="http://schemas.microsoft.com/office/word/2010/wordml" xmlns:wpg="http://schemas.microsoft.com/office/word/2010/wordprocessingGroup" xmlns:wpi="http://schemas.microsoft.com/office/word/2010/wordprocessingInk" xmlns:wne="http://schemas.microsoft.com/office/word/2006/wordml" xmlns:wps="http://schemas.microsoft.com/office/word/2010/wordprocessingShape" mc:Ignorable="w14 wp14">
-  <w:endnote w:type="separator" w:id="-1">
+<w:endnotes xmlns:ve="http://schemas.openxmlformats.org/markup-compatibility/2006" xmlns:o="urn:schemas-microsoft-com:office:office" xmlns:r="http://schemas.openxmlformats.org/officeDocument/2006/relationships" xmlns:m="http://schemas.openxmlformats.org/officeDocument/2006/math" xmlns:v="urn:schemas-microsoft-com:vml" xmlns:wp="http://schemas.openxmlformats.org/drawingml/2006/wordprocessingDrawing" xmlns:w10="urn:schemas-microsoft-com:office:word" xmlns:w="http://schemas.openxmlformats.org/wordprocessingml/2006/main" xmlns:wne="http://schemas.microsoft.com/office/word/2006/wordml">
+  <w:endnote w:type="separator" w:id="0">
     <w:p>
       <w:pPr>
         <w:spacing w:before="0"/>
@@ -821,7 +805,7 @@
       </w:r>
     </w:p>
   </w:endnote>
-  <w:endnote w:type="continuationSeparator" w:id="0">
+  <w:endnote w:type="continuationSeparator" w:id="1">
     <w:p>
       <w:pPr>
         <w:spacing w:before="0"/>
@@ -835,17 +819,7 @@
 </file>
 
 <file path=word/footer1.xml><?xml version="1.0" encoding="utf-8"?>
-<w:ftr xmlns:wpc="http://schemas.microsoft.com/office/word/2010/wordprocessingCanvas" xmlns:mc="http://schemas.openxmlformats.org/markup-compatibility/2006" xmlns:o="urn:schemas-microsoft-com:office:office" xmlns:r="http://schemas.openxmlformats.org/officeDocument/2006/relationships" xmlns:m="http://schemas.openxmlformats.org/officeDocument/2006/math" xmlns:v="urn:schemas-microsoft-com:vml" xmlns:wp14="http://schemas.microsoft.com/office/word/2010/wordprocessingDrawing" xmlns:wp="http://schemas.openxmlformats.org/drawingml/2006/wordprocessingDrawing" xmlns:w10="urn:schemas-microsoft-com:office:word" xmlns:w="http://schemas.openxmlformats.org/wordprocessingml/2006/main" xmlns:w14="http://schemas.microsoft.com/office/word/2010/wordml" xmlns:wpg="http://schemas.microsoft.com/office/word/2010/wordprocessingGroup" xmlns:wpi="http://schemas.microsoft.com/office/word/2010/wordprocessingInk" xmlns:wne="http://schemas.microsoft.com/office/word/2006/wordml" xmlns:wps="http://schemas.microsoft.com/office/word/2010/wordprocessingShape" mc:Ignorable="w14 wp14">
-  <w:p>
-    <w:pPr>
-      <w:pStyle w:val="Pieddepage"/>
-    </w:pPr>
-  </w:p>
-</w:ftr>
-</file>
-
-<file path=word/footer2.xml><?xml version="1.0" encoding="utf-8"?>
-<w:ftr xmlns:wpc="http://schemas.microsoft.com/office/word/2010/wordprocessingCanvas" xmlns:mc="http://schemas.openxmlformats.org/markup-compatibility/2006" xmlns:o="urn:schemas-microsoft-com:office:office" xmlns:r="http://schemas.openxmlformats.org/officeDocument/2006/relationships" xmlns:m="http://schemas.openxmlformats.org/officeDocument/2006/math" xmlns:v="urn:schemas-microsoft-com:vml" xmlns:wp14="http://schemas.microsoft.com/office/word/2010/wordprocessingDrawing" xmlns:wp="http://schemas.openxmlformats.org/drawingml/2006/wordprocessingDrawing" xmlns:w10="urn:schemas-microsoft-com:office:word" xmlns:w="http://schemas.openxmlformats.org/wordprocessingml/2006/main" xmlns:w14="http://schemas.microsoft.com/office/word/2010/wordml" xmlns:wpg="http://schemas.microsoft.com/office/word/2010/wordprocessingGroup" xmlns:wpi="http://schemas.microsoft.com/office/word/2010/wordprocessingInk" xmlns:wne="http://schemas.microsoft.com/office/word/2006/wordml" xmlns:wps="http://schemas.microsoft.com/office/word/2010/wordprocessingShape" mc:Ignorable="w14 wp14">
+<w:ftr xmlns:ve="http://schemas.openxmlformats.org/markup-compatibility/2006" xmlns:o="urn:schemas-microsoft-com:office:office" xmlns:r="http://schemas.openxmlformats.org/officeDocument/2006/relationships" xmlns:m="http://schemas.openxmlformats.org/officeDocument/2006/math" xmlns:v="urn:schemas-microsoft-com:vml" xmlns:wp="http://schemas.openxmlformats.org/drawingml/2006/wordprocessingDrawing" xmlns:w10="urn:schemas-microsoft-com:office:word" xmlns:w="http://schemas.openxmlformats.org/wordprocessingml/2006/main" xmlns:wne="http://schemas.microsoft.com/office/word/2006/wordml">
   <w:p>
     <w:pPr>
       <w:pStyle w:val="Pieddepage"/>
@@ -865,14 +839,18 @@
     <w:proofErr w:type="spellStart"/>
     <w:r>
       <w:rPr>
+        <w:rFonts w:asciiTheme="minorHAnsi" w:hAnsiTheme="minorHAnsi"/>
         <w:b/>
+        <w:sz w:val="16"/>
       </w:rPr>
       <w:t>Florestan</w:t>
     </w:r>
     <w:proofErr w:type="spellEnd"/>
     <w:r>
       <w:rPr>
+        <w:rFonts w:asciiTheme="minorHAnsi" w:hAnsiTheme="minorHAnsi"/>
         <w:b/>
+        <w:sz w:val="16"/>
       </w:rPr>
       <w:t xml:space="preserve"> Mathurin </w:t>
     </w:r>
@@ -880,17 +858,13 @@
       <w:r>
         <w:rPr>
           <w:rStyle w:val="Lienhypertexte"/>
+          <w:rFonts w:asciiTheme="minorHAnsi" w:hAnsiTheme="minorHAnsi"/>
           <w:b/>
+          <w:sz w:val="16"/>
         </w:rPr>
         <w:t>http://florestan.mathurin.free.fr</w:t>
       </w:r>
     </w:hyperlink>
-    <w:r>
-      <w:rPr>
-        <w:b/>
-      </w:rPr>
-      <w:t xml:space="preserve"> </w:t>
-    </w:r>
     <w:bookmarkStart w:id="0" w:name="_GoBack"/>
     <w:bookmarkEnd w:id="0"/>
     <w:r>
@@ -940,8 +914,8 @@
 </w:ftr>
 </file>
 
-<file path=word/footer3.xml><?xml version="1.0" encoding="utf-8"?>
-<w:ftr xmlns:wpc="http://schemas.microsoft.com/office/word/2010/wordprocessingCanvas" xmlns:mc="http://schemas.openxmlformats.org/markup-compatibility/2006" xmlns:o="urn:schemas-microsoft-com:office:office" xmlns:r="http://schemas.openxmlformats.org/officeDocument/2006/relationships" xmlns:m="http://schemas.openxmlformats.org/officeDocument/2006/math" xmlns:v="urn:schemas-microsoft-com:vml" xmlns:wp14="http://schemas.microsoft.com/office/word/2010/wordprocessingDrawing" xmlns:wp="http://schemas.openxmlformats.org/drawingml/2006/wordprocessingDrawing" xmlns:w10="urn:schemas-microsoft-com:office:word" xmlns:w="http://schemas.openxmlformats.org/wordprocessingml/2006/main" xmlns:w14="http://schemas.microsoft.com/office/word/2010/wordml" xmlns:wpg="http://schemas.microsoft.com/office/word/2010/wordprocessingGroup" xmlns:wpi="http://schemas.microsoft.com/office/word/2010/wordprocessingInk" xmlns:wne="http://schemas.microsoft.com/office/word/2006/wordml" xmlns:wps="http://schemas.microsoft.com/office/word/2010/wordprocessingShape" mc:Ignorable="w14 wp14">
+<file path=word/footer2.xml><?xml version="1.0" encoding="utf-8"?>
+<w:ftr xmlns:ve="http://schemas.openxmlformats.org/markup-compatibility/2006" xmlns:o="urn:schemas-microsoft-com:office:office" xmlns:r="http://schemas.openxmlformats.org/officeDocument/2006/relationships" xmlns:m="http://schemas.openxmlformats.org/officeDocument/2006/math" xmlns:v="urn:schemas-microsoft-com:vml" xmlns:wp="http://schemas.openxmlformats.org/drawingml/2006/wordprocessingDrawing" xmlns:w10="urn:schemas-microsoft-com:office:word" xmlns:w="http://schemas.openxmlformats.org/wordprocessingml/2006/main" xmlns:wne="http://schemas.microsoft.com/office/word/2006/wordml">
   <w:p>
     <w:pPr>
       <w:pStyle w:val="Pieddepage"/>
@@ -1006,8 +980,8 @@
 </file>
 
 <file path=word/footnotes.xml><?xml version="1.0" encoding="utf-8"?>
-<w:footnotes xmlns:wpc="http://schemas.microsoft.com/office/word/2010/wordprocessingCanvas" xmlns:mc="http://schemas.openxmlformats.org/markup-compatibility/2006" xmlns:o="urn:schemas-microsoft-com:office:office" xmlns:r="http://schemas.openxmlformats.org/officeDocument/2006/relationships" xmlns:m="http://schemas.openxmlformats.org/officeDocument/2006/math" xmlns:v="urn:schemas-microsoft-com:vml" xmlns:wp14="http://schemas.microsoft.com/office/word/2010/wordprocessingDrawing" xmlns:wp="http://schemas.openxmlformats.org/drawingml/2006/wordprocessingDrawing" xmlns:w10="urn:schemas-microsoft-com:office:word" xmlns:w="http://schemas.openxmlformats.org/wordprocessingml/2006/main" xmlns:w14="http://schemas.microsoft.com/office/word/2010/wordml" xmlns:wpg="http://schemas.microsoft.com/office/word/2010/wordprocessingGroup" xmlns:wpi="http://schemas.microsoft.com/office/word/2010/wordprocessingInk" xmlns:wne="http://schemas.microsoft.com/office/word/2006/wordml" xmlns:wps="http://schemas.microsoft.com/office/word/2010/wordprocessingShape" mc:Ignorable="w14 wp14">
-  <w:footnote w:type="separator" w:id="-1">
+<w:footnotes xmlns:ve="http://schemas.openxmlformats.org/markup-compatibility/2006" xmlns:o="urn:schemas-microsoft-com:office:office" xmlns:r="http://schemas.openxmlformats.org/officeDocument/2006/relationships" xmlns:m="http://schemas.openxmlformats.org/officeDocument/2006/math" xmlns:v="urn:schemas-microsoft-com:vml" xmlns:wp="http://schemas.openxmlformats.org/drawingml/2006/wordprocessingDrawing" xmlns:w10="urn:schemas-microsoft-com:office:word" xmlns:w="http://schemas.openxmlformats.org/wordprocessingml/2006/main" xmlns:wne="http://schemas.microsoft.com/office/word/2006/wordml">
+  <w:footnote w:type="separator" w:id="0">
     <w:p>
       <w:pPr>
         <w:spacing w:before="0"/>
@@ -1017,7 +991,7 @@
       </w:r>
     </w:p>
   </w:footnote>
-  <w:footnote w:type="continuationSeparator" w:id="0">
+  <w:footnote w:type="continuationSeparator" w:id="1">
     <w:p>
       <w:pPr>
         <w:spacing w:before="0"/>
@@ -1031,17 +1005,7 @@
 </file>
 
 <file path=word/header1.xml><?xml version="1.0" encoding="utf-8"?>
-<w:hdr xmlns:wpc="http://schemas.microsoft.com/office/word/2010/wordprocessingCanvas" xmlns:mc="http://schemas.openxmlformats.org/markup-compatibility/2006" xmlns:o="urn:schemas-microsoft-com:office:office" xmlns:r="http://schemas.openxmlformats.org/officeDocument/2006/relationships" xmlns:m="http://schemas.openxmlformats.org/officeDocument/2006/math" xmlns:v="urn:schemas-microsoft-com:vml" xmlns:wp14="http://schemas.microsoft.com/office/word/2010/wordprocessingDrawing" xmlns:wp="http://schemas.openxmlformats.org/drawingml/2006/wordprocessingDrawing" xmlns:w10="urn:schemas-microsoft-com:office:word" xmlns:w="http://schemas.openxmlformats.org/wordprocessingml/2006/main" xmlns:w14="http://schemas.microsoft.com/office/word/2010/wordml" xmlns:wpg="http://schemas.microsoft.com/office/word/2010/wordprocessingGroup" xmlns:wpi="http://schemas.microsoft.com/office/word/2010/wordprocessingInk" xmlns:wne="http://schemas.microsoft.com/office/word/2006/wordml" xmlns:wps="http://schemas.microsoft.com/office/word/2010/wordprocessingShape" mc:Ignorable="w14 wp14">
-  <w:p>
-    <w:pPr>
-      <w:pStyle w:val="En-tte"/>
-    </w:pPr>
-  </w:p>
-</w:hdr>
-</file>
-
-<file path=word/header2.xml><?xml version="1.0" encoding="utf-8"?>
-<w:hdr xmlns:wpc="http://schemas.microsoft.com/office/word/2010/wordprocessingCanvas" xmlns:mc="http://schemas.openxmlformats.org/markup-compatibility/2006" xmlns:o="urn:schemas-microsoft-com:office:office" xmlns:r="http://schemas.openxmlformats.org/officeDocument/2006/relationships" xmlns:m="http://schemas.openxmlformats.org/officeDocument/2006/math" xmlns:v="urn:schemas-microsoft-com:vml" xmlns:wp14="http://schemas.microsoft.com/office/word/2010/wordprocessingDrawing" xmlns:wp="http://schemas.openxmlformats.org/drawingml/2006/wordprocessingDrawing" xmlns:w10="urn:schemas-microsoft-com:office:word" xmlns:w="http://schemas.openxmlformats.org/wordprocessingml/2006/main" xmlns:w14="http://schemas.microsoft.com/office/word/2010/wordml" xmlns:wpg="http://schemas.microsoft.com/office/word/2010/wordprocessingGroup" xmlns:wpi="http://schemas.microsoft.com/office/word/2010/wordprocessingInk" xmlns:wne="http://schemas.microsoft.com/office/word/2006/wordml" xmlns:wps="http://schemas.microsoft.com/office/word/2010/wordprocessingShape" mc:Ignorable="w14 wp14">
+<w:hdr xmlns:ve="http://schemas.openxmlformats.org/markup-compatibility/2006" xmlns:o="urn:schemas-microsoft-com:office:office" xmlns:r="http://schemas.openxmlformats.org/officeDocument/2006/relationships" xmlns:m="http://schemas.openxmlformats.org/officeDocument/2006/math" xmlns:v="urn:schemas-microsoft-com:vml" xmlns:wp="http://schemas.openxmlformats.org/drawingml/2006/wordprocessingDrawing" xmlns:w10="urn:schemas-microsoft-com:office:word" xmlns:w="http://schemas.openxmlformats.org/wordprocessingml/2006/main" xmlns:wne="http://schemas.microsoft.com/office/word/2006/wordml">
   <w:p>
     <w:pPr>
       <w:pStyle w:val="En-tte"/>
@@ -1095,7 +1059,7 @@
                   <a:blip r:embed="rId1" cstate="print">
                     <a:extLst>
                       <a:ext uri="{28A0092B-C50C-407E-A947-70E740481C1C}">
-                        <a14:useLocalDpi xmlns:a14="http://schemas.microsoft.com/office/drawing/2010/main" val="0"/>
+                        <a14:useLocalDpi xmlns:a14="http://schemas.microsoft.com/office/drawing/2010/main" xmlns:wps="http://schemas.microsoft.com/office/word/2010/wordprocessingShape" xmlns:wpi="http://schemas.microsoft.com/office/word/2010/wordprocessingInk" xmlns:wpg="http://schemas.microsoft.com/office/word/2010/wordprocessingGroup" xmlns:w14="http://schemas.microsoft.com/office/word/2010/wordml" xmlns:w="http://schemas.openxmlformats.org/wordprocessingml/2006/main" xmlns:w10="urn:schemas-microsoft-com:office:word" xmlns:wp14="http://schemas.microsoft.com/office/word/2010/wordprocessingDrawing" xmlns:v="urn:schemas-microsoft-com:vml" xmlns:o="urn:schemas-microsoft-com:office:office" xmlns:mc="http://schemas.openxmlformats.org/markup-compatibility/2006" xmlns:wpc="http://schemas.microsoft.com/office/word/2010/wordprocessingCanvas" xmlns="" val="0"/>
                       </a:ext>
                     </a:extLst>
                   </a:blip>
@@ -1115,12 +1079,6 @@
               </pic:pic>
             </a:graphicData>
           </a:graphic>
-          <wp14:sizeRelH relativeFrom="margin">
-            <wp14:pctWidth>0</wp14:pctWidth>
-          </wp14:sizeRelH>
-          <wp14:sizeRelV relativeFrom="margin">
-            <wp14:pctHeight>0</wp14:pctHeight>
-          </wp14:sizeRelV>
         </wp:anchor>
       </w:drawing>
     </w:r>
@@ -1136,8 +1094,8 @@
 </w:hdr>
 </file>
 
-<file path=word/header3.xml><?xml version="1.0" encoding="utf-8"?>
-<w:hdr xmlns:wpc="http://schemas.microsoft.com/office/word/2010/wordprocessingCanvas" xmlns:mc="http://schemas.openxmlformats.org/markup-compatibility/2006" xmlns:o="urn:schemas-microsoft-com:office:office" xmlns:r="http://schemas.openxmlformats.org/officeDocument/2006/relationships" xmlns:m="http://schemas.openxmlformats.org/officeDocument/2006/math" xmlns:v="urn:schemas-microsoft-com:vml" xmlns:wp14="http://schemas.microsoft.com/office/word/2010/wordprocessingDrawing" xmlns:wp="http://schemas.openxmlformats.org/drawingml/2006/wordprocessingDrawing" xmlns:w10="urn:schemas-microsoft-com:office:word" xmlns:w="http://schemas.openxmlformats.org/wordprocessingml/2006/main" xmlns:w14="http://schemas.microsoft.com/office/word/2010/wordml" xmlns:wpg="http://schemas.microsoft.com/office/word/2010/wordprocessingGroup" xmlns:wpi="http://schemas.microsoft.com/office/word/2010/wordprocessingInk" xmlns:wne="http://schemas.microsoft.com/office/word/2006/wordml" xmlns:wps="http://schemas.microsoft.com/office/word/2010/wordprocessingShape" mc:Ignorable="w14 wp14">
+<file path=word/header2.xml><?xml version="1.0" encoding="utf-8"?>
+<w:hdr xmlns:ve="http://schemas.openxmlformats.org/markup-compatibility/2006" xmlns:o="urn:schemas-microsoft-com:office:office" xmlns:r="http://schemas.openxmlformats.org/officeDocument/2006/relationships" xmlns:m="http://schemas.openxmlformats.org/officeDocument/2006/math" xmlns:v="urn:schemas-microsoft-com:vml" xmlns:wp="http://schemas.openxmlformats.org/drawingml/2006/wordprocessingDrawing" xmlns:w10="urn:schemas-microsoft-com:office:word" xmlns:w="http://schemas.openxmlformats.org/wordprocessingml/2006/main" xmlns:wne="http://schemas.microsoft.com/office/word/2006/wordml">
   <w:p>
     <w:pPr>
       <w:pStyle w:val="En-tte"/>
@@ -1189,7 +1147,7 @@
                   <a:blip r:embed="rId1" cstate="print">
                     <a:extLst>
                       <a:ext uri="{28A0092B-C50C-407E-A947-70E740481C1C}">
-                        <a14:useLocalDpi xmlns:a14="http://schemas.microsoft.com/office/drawing/2010/main" val="0"/>
+                        <a14:useLocalDpi xmlns:a14="http://schemas.microsoft.com/office/drawing/2010/main" xmlns:wps="http://schemas.microsoft.com/office/word/2010/wordprocessingShape" xmlns:wpi="http://schemas.microsoft.com/office/word/2010/wordprocessingInk" xmlns:wpg="http://schemas.microsoft.com/office/word/2010/wordprocessingGroup" xmlns:w14="http://schemas.microsoft.com/office/word/2010/wordml" xmlns:w="http://schemas.openxmlformats.org/wordprocessingml/2006/main" xmlns:w10="urn:schemas-microsoft-com:office:word" xmlns:wp14="http://schemas.microsoft.com/office/word/2010/wordprocessingDrawing" xmlns:v="urn:schemas-microsoft-com:vml" xmlns:o="urn:schemas-microsoft-com:office:office" xmlns:mc="http://schemas.openxmlformats.org/markup-compatibility/2006" xmlns:wpc="http://schemas.microsoft.com/office/word/2010/wordprocessingCanvas" xmlns="" val="0"/>
                       </a:ext>
                     </a:extLst>
                   </a:blip>
@@ -1229,7 +1187,7 @@
 </file>
 
 <file path=word/numbering.xml><?xml version="1.0" encoding="utf-8"?>
-<w:numbering xmlns:wpc="http://schemas.microsoft.com/office/word/2010/wordprocessingCanvas" xmlns:mc="http://schemas.openxmlformats.org/markup-compatibility/2006" xmlns:o="urn:schemas-microsoft-com:office:office" xmlns:r="http://schemas.openxmlformats.org/officeDocument/2006/relationships" xmlns:m="http://schemas.openxmlformats.org/officeDocument/2006/math" xmlns:v="urn:schemas-microsoft-com:vml" xmlns:wp14="http://schemas.microsoft.com/office/word/2010/wordprocessingDrawing" xmlns:wp="http://schemas.openxmlformats.org/drawingml/2006/wordprocessingDrawing" xmlns:w10="urn:schemas-microsoft-com:office:word" xmlns:w="http://schemas.openxmlformats.org/wordprocessingml/2006/main" xmlns:w14="http://schemas.microsoft.com/office/word/2010/wordml" xmlns:wpg="http://schemas.microsoft.com/office/word/2010/wordprocessingGroup" xmlns:wpi="http://schemas.microsoft.com/office/word/2010/wordprocessingInk" xmlns:wne="http://schemas.microsoft.com/office/word/2006/wordml" xmlns:wps="http://schemas.microsoft.com/office/word/2010/wordprocessingShape" mc:Ignorable="w14 wp14">
+<w:numbering xmlns:ve="http://schemas.openxmlformats.org/markup-compatibility/2006" xmlns:o="urn:schemas-microsoft-com:office:office" xmlns:r="http://schemas.openxmlformats.org/officeDocument/2006/relationships" xmlns:m="http://schemas.openxmlformats.org/officeDocument/2006/math" xmlns:v="urn:schemas-microsoft-com:vml" xmlns:wp="http://schemas.openxmlformats.org/drawingml/2006/wordprocessingDrawing" xmlns:w10="urn:schemas-microsoft-com:office:word" xmlns:w="http://schemas.openxmlformats.org/wordprocessingml/2006/main" xmlns:wne="http://schemas.microsoft.com/office/word/2006/wordml">
   <w:numPicBullet w:numPicBulletId="0">
     <w:pict>
       <v:shapetype id="_x0000_t75" coordsize="21600,21600" o:spt="75" o:preferrelative="t" path="m@4@5l@4@11@9@11@9@5xe" filled="f" stroked="f">
@@ -1251,49 +1209,49 @@
         <v:path o:extrusionok="f" gradientshapeok="t" o:connecttype="rect"/>
         <o:lock v:ext="edit" aspectratio="t"/>
       </v:shapetype>
-      <v:shape id="_x0000_i1033" type="#_x0000_t75" style="width:9pt;height:9pt" o:bullet="t">
+      <v:shape id="_x0000_i1026" type="#_x0000_t75" style="width:9pt;height:9pt" o:bullet="t">
         <v:imagedata r:id="rId1" o:title="BD15059_"/>
       </v:shape>
     </w:pict>
   </w:numPicBullet>
   <w:numPicBullet w:numPicBulletId="1">
     <w:pict>
-      <v:shape id="_x0000_i1034" type="#_x0000_t75" style="width:11.25pt;height:10.5pt" o:bullet="t">
+      <v:shape id="_x0000_i1027" type="#_x0000_t75" style="width:11.25pt;height:10.5pt" o:bullet="t">
         <v:imagedata r:id="rId2" o:title="BD21295_"/>
       </v:shape>
     </w:pict>
   </w:numPicBullet>
   <w:numPicBullet w:numPicBulletId="2">
     <w:pict>
-      <v:shape id="_x0000_i1035" type="#_x0000_t75" style="width:11.25pt;height:11.25pt" o:bullet="t">
+      <v:shape id="_x0000_i1028" type="#_x0000_t75" style="width:11.25pt;height:11.25pt" o:bullet="t">
         <v:imagedata r:id="rId3" o:title="BD14565_"/>
       </v:shape>
     </w:pict>
   </w:numPicBullet>
   <w:numPicBullet w:numPicBulletId="3">
     <w:pict>
-      <v:shape id="_x0000_i1036" type="#_x0000_t75" style="width:9pt;height:9pt" o:bullet="t">
+      <v:shape id="_x0000_i1029" type="#_x0000_t75" style="width:9pt;height:9pt" o:bullet="t">
         <v:imagedata r:id="rId4" o:title="BD14870_"/>
       </v:shape>
     </w:pict>
   </w:numPicBullet>
   <w:numPicBullet w:numPicBulletId="4">
     <w:pict>
-      <v:shape id="_x0000_i1037" type="#_x0000_t75" style="width:9pt;height:9pt" o:bullet="t">
+      <v:shape id="_x0000_i1030" type="#_x0000_t75" style="width:9pt;height:9pt" o:bullet="t">
         <v:imagedata r:id="rId5" o:title="BD10265_"/>
       </v:shape>
     </w:pict>
   </w:numPicBullet>
   <w:numPicBullet w:numPicBulletId="5">
     <w:pict>
-      <v:shape id="_x0000_i1038" type="#_x0000_t75" style="width:11.25pt;height:11.25pt" o:bullet="t">
+      <v:shape id="_x0000_i1031" type="#_x0000_t75" style="width:11.25pt;height:11.25pt" o:bullet="t">
         <v:imagedata r:id="rId6" o:title="mso1C"/>
       </v:shape>
     </w:pict>
   </w:numPicBullet>
   <w:numPicBullet w:numPicBulletId="6">
     <w:pict>
-      <v:shape id="_x0000_i1039" type="#_x0000_t75" style="width:9pt;height:9pt" o:bullet="t">
+      <v:shape id="_x0000_i1032" type="#_x0000_t75" style="width:9pt;height:9pt" o:bullet="t">
         <v:imagedata r:id="rId7" o:title="BD14692_"/>
       </v:shape>
     </w:pict>
@@ -5558,7 +5516,7 @@
 </file>
 
 <file path=word/styles.xml><?xml version="1.0" encoding="utf-8"?>
-<w:styles xmlns:mc="http://schemas.openxmlformats.org/markup-compatibility/2006" xmlns:r="http://schemas.openxmlformats.org/officeDocument/2006/relationships" xmlns:w="http://schemas.openxmlformats.org/wordprocessingml/2006/main" xmlns:w14="http://schemas.microsoft.com/office/word/2010/wordml" mc:Ignorable="w14">
+<w:styles xmlns:r="http://schemas.openxmlformats.org/officeDocument/2006/relationships" xmlns:w="http://schemas.openxmlformats.org/wordprocessingml/2006/main">
   <w:docDefaults>
     <w:rPrDefault>
       <w:rPr>
@@ -5837,6 +5795,7 @@
     <w:uiPriority w:val="99"/>
     <w:semiHidden/>
     <w:unhideWhenUsed/>
+    <w:qFormat/>
     <w:tblPr>
       <w:tblInd w:w="0" w:type="dxa"/>
       <w:tblCellMar>
@@ -5938,6 +5897,7 @@
       <w:jc w:val="both"/>
     </w:pPr>
     <w:tblPr>
+      <w:tblInd w:w="0" w:type="dxa"/>
       <w:tblBorders>
         <w:top w:val="single" w:sz="4" w:space="0" w:color="auto"/>
         <w:left w:val="single" w:sz="4" w:space="0" w:color="auto"/>
@@ -5946,6 +5906,12 @@
         <w:insideH w:val="single" w:sz="4" w:space="0" w:color="auto"/>
         <w:insideV w:val="single" w:sz="4" w:space="0" w:color="auto"/>
       </w:tblBorders>
+      <w:tblCellMar>
+        <w:top w:w="0" w:type="dxa"/>
+        <w:left w:w="108" w:type="dxa"/>
+        <w:bottom w:w="0" w:type="dxa"/>
+        <w:right w:w="108" w:type="dxa"/>
+      </w:tblCellMar>
     </w:tblPr>
   </w:style>
   <w:style w:type="table" w:customStyle="1" w:styleId="Web31">
@@ -5957,6 +5923,7 @@
     </w:pPr>
     <w:tblPr>
       <w:tblCellSpacing w:w="20" w:type="dxa"/>
+      <w:tblInd w:w="0" w:type="dxa"/>
       <w:tblBorders>
         <w:top w:val="outset" w:sz="24" w:space="0" w:color="auto"/>
         <w:left w:val="outset" w:sz="24" w:space="0" w:color="auto"/>
@@ -5965,6 +5932,12 @@
         <w:insideH w:val="outset" w:sz="6" w:space="0" w:color="auto"/>
         <w:insideV w:val="outset" w:sz="6" w:space="0" w:color="auto"/>
       </w:tblBorders>
+      <w:tblCellMar>
+        <w:top w:w="0" w:type="dxa"/>
+        <w:left w:w="108" w:type="dxa"/>
+        <w:bottom w:w="0" w:type="dxa"/>
+        <w:right w:w="108" w:type="dxa"/>
+      </w:tblCellMar>
     </w:tblPr>
     <w:trPr>
       <w:tblCellSpacing w:w="20" w:type="dxa"/>
@@ -6259,6 +6232,7 @@
       <w:jc w:val="both"/>
     </w:pPr>
     <w:tblPr>
+      <w:tblInd w:w="0" w:type="dxa"/>
       <w:tblBorders>
         <w:top w:val="double" w:sz="6" w:space="0" w:color="000000"/>
         <w:left w:val="double" w:sz="6" w:space="0" w:color="000000"/>
@@ -6267,6 +6241,12 @@
         <w:insideH w:val="single" w:sz="6" w:space="0" w:color="000000"/>
         <w:insideV w:val="single" w:sz="6" w:space="0" w:color="000000"/>
       </w:tblBorders>
+      <w:tblCellMar>
+        <w:top w:w="0" w:type="dxa"/>
+        <w:left w:w="108" w:type="dxa"/>
+        <w:bottom w:w="0" w:type="dxa"/>
+        <w:right w:w="108" w:type="dxa"/>
+      </w:tblCellMar>
     </w:tblPr>
     <w:tcPr>
       <w:shd w:val="clear" w:color="auto" w:fill="auto"/>
@@ -6583,10 +6563,17 @@
     <w:tblPr>
       <w:tblStyleRowBandSize w:val="1"/>
       <w:tblStyleColBandSize w:val="1"/>
+      <w:tblInd w:w="0" w:type="dxa"/>
       <w:tblBorders>
         <w:top w:val="single" w:sz="8" w:space="0" w:color="4F81BD"/>
         <w:bottom w:val="single" w:sz="8" w:space="0" w:color="4F81BD"/>
       </w:tblBorders>
+      <w:tblCellMar>
+        <w:top w:w="0" w:type="dxa"/>
+        <w:left w:w="108" w:type="dxa"/>
+        <w:bottom w:w="0" w:type="dxa"/>
+        <w:right w:w="108" w:type="dxa"/>
+      </w:tblCellMar>
     </w:tblPr>
     <w:tblStylePr w:type="firstRow">
       <w:pPr>
@@ -6673,12 +6660,19 @@
     <w:tblPr>
       <w:tblStyleRowBandSize w:val="1"/>
       <w:tblStyleColBandSize w:val="1"/>
+      <w:tblInd w:w="0" w:type="dxa"/>
       <w:tblBorders>
         <w:top w:val="single" w:sz="8" w:space="0" w:color="4BACC6"/>
         <w:left w:val="single" w:sz="8" w:space="0" w:color="4BACC6"/>
         <w:bottom w:val="single" w:sz="8" w:space="0" w:color="4BACC6"/>
         <w:right w:val="single" w:sz="8" w:space="0" w:color="4BACC6"/>
       </w:tblBorders>
+      <w:tblCellMar>
+        <w:top w:w="0" w:type="dxa"/>
+        <w:left w:w="108" w:type="dxa"/>
+        <w:bottom w:w="0" w:type="dxa"/>
+        <w:right w:w="108" w:type="dxa"/>
+      </w:tblCellMar>
     </w:tblPr>
     <w:tblStylePr w:type="firstRow">
       <w:pPr>

</xml_diff>